<commit_message>
added works on final year project
</commit_message>
<xml_diff>
--- a/FinalYearDocuments/FinalYearDocumentation/Dissertation/Dissertation.docx
+++ b/FinalYearDocuments/FinalYearDocumentation/Dissertation/Dissertation.docx
@@ -571,11 +571,10 @@
         <w:pStyle w:val="BodyText"/>
       </w:pPr>
       <w:r>
-        <w:rPr>
-          <w:color w:val="FF0000"/>
-        </w:rPr>
-        <w:t>Student Name</w:t>
-      </w:r>
+        <w:t>William Carey</w:t>
+      </w:r>
+      <w:bookmarkStart w:id="0" w:name="_GoBack"/>
+      <w:bookmarkEnd w:id="0"/>
     </w:p>
     <w:p>
       <w:pPr>
@@ -967,21 +966,7 @@
                 <w:rStyle w:val="Hyperlink"/>
                 <w:noProof/>
               </w:rPr>
-              <w:t>Project D</w:t>
-            </w:r>
-            <w:r>
-              <w:rPr>
-                <w:rStyle w:val="Hyperlink"/>
-                <w:noProof/>
-              </w:rPr>
-              <w:t>e</w:t>
-            </w:r>
-            <w:r>
-              <w:rPr>
-                <w:rStyle w:val="Hyperlink"/>
-                <w:noProof/>
-              </w:rPr>
-              <w:t>scription</w:t>
+              <w:t>Project Description</w:t>
             </w:r>
             <w:r>
               <w:rPr>
@@ -3479,21 +3464,7 @@
                 <w:rStyle w:val="Hyperlink"/>
                 <w:noProof/>
               </w:rPr>
-              <w:t>Bib</w:t>
-            </w:r>
-            <w:r>
-              <w:rPr>
-                <w:rStyle w:val="Hyperlink"/>
-                <w:noProof/>
-              </w:rPr>
-              <w:t>l</w:t>
-            </w:r>
-            <w:r>
-              <w:rPr>
-                <w:rStyle w:val="Hyperlink"/>
-                <w:noProof/>
-              </w:rPr>
-              <w:t>iography</w:t>
+              <w:t>Bibliography</w:t>
             </w:r>
             <w:r>
               <w:rPr>
@@ -3566,12 +3537,12 @@
       <w:pPr>
         <w:pStyle w:val="Heading1"/>
       </w:pPr>
-      <w:bookmarkStart w:id="0" w:name="_Toc21459636"/>
+      <w:bookmarkStart w:id="1" w:name="_Toc21459636"/>
       <w:r>
         <w:lastRenderedPageBreak/>
         <w:t>1. Introduction</w:t>
       </w:r>
-      <w:bookmarkEnd w:id="0"/>
+      <w:bookmarkEnd w:id="1"/>
     </w:p>
     <w:p/>
     <w:p>
@@ -3582,11 +3553,11 @@
           <w:numId w:val="1"/>
         </w:numPr>
       </w:pPr>
-      <w:bookmarkStart w:id="1" w:name="_Toc21459637"/>
+      <w:bookmarkStart w:id="2" w:name="_Toc21459637"/>
       <w:r>
         <w:t>Project Background</w:t>
       </w:r>
-      <w:bookmarkEnd w:id="1"/>
+      <w:bookmarkEnd w:id="2"/>
     </w:p>
     <w:p>
       <w:pPr>
@@ -4079,12 +4050,12 @@
           <w:numId w:val="1"/>
         </w:numPr>
       </w:pPr>
-      <w:bookmarkStart w:id="2" w:name="_Toc21459638"/>
+      <w:bookmarkStart w:id="3" w:name="_Toc21459638"/>
       <w:r>
         <w:lastRenderedPageBreak/>
         <w:t>Project Description</w:t>
       </w:r>
-      <w:bookmarkEnd w:id="2"/>
+      <w:bookmarkEnd w:id="3"/>
     </w:p>
     <w:p>
       <w:pPr>
@@ -4498,11 +4469,11 @@
           <w:numId w:val="1"/>
         </w:numPr>
       </w:pPr>
-      <w:bookmarkStart w:id="3" w:name="_Toc21459639"/>
+      <w:bookmarkStart w:id="4" w:name="_Toc21459639"/>
       <w:r>
         <w:t>Project Aims and Objectives</w:t>
       </w:r>
-      <w:bookmarkEnd w:id="3"/>
+      <w:bookmarkEnd w:id="4"/>
     </w:p>
     <w:p/>
     <w:p>
@@ -4519,11 +4490,11 @@
           <w:numId w:val="1"/>
         </w:numPr>
       </w:pPr>
-      <w:bookmarkStart w:id="4" w:name="_Toc21459640"/>
+      <w:bookmarkStart w:id="5" w:name="_Toc21459640"/>
       <w:r>
         <w:t>Project Scope</w:t>
       </w:r>
-      <w:bookmarkEnd w:id="4"/>
+      <w:bookmarkEnd w:id="5"/>
     </w:p>
     <w:p/>
     <w:p>
@@ -4540,12 +4511,12 @@
           <w:numId w:val="1"/>
         </w:numPr>
       </w:pPr>
-      <w:bookmarkStart w:id="5" w:name="_Toc21459641"/>
+      <w:bookmarkStart w:id="6" w:name="_Toc21459641"/>
       <w:r>
         <w:lastRenderedPageBreak/>
         <w:t>Thesis Roadmap</w:t>
       </w:r>
-      <w:bookmarkEnd w:id="5"/>
+      <w:bookmarkEnd w:id="6"/>
     </w:p>
     <w:p/>
     <w:p>
@@ -4571,7 +4542,7 @@
       <w:pPr>
         <w:pStyle w:val="Heading1"/>
       </w:pPr>
-      <w:bookmarkStart w:id="6" w:name="_Toc21459642"/>
+      <w:bookmarkStart w:id="7" w:name="_Toc21459642"/>
       <w:r>
         <w:lastRenderedPageBreak/>
         <w:t xml:space="preserve">2. </w:t>
@@ -4579,18 +4550,18 @@
       <w:r>
         <w:t>Literature Review</w:t>
       </w:r>
-      <w:bookmarkEnd w:id="6"/>
+      <w:bookmarkEnd w:id="7"/>
     </w:p>
     <w:p/>
     <w:p>
       <w:pPr>
         <w:pStyle w:val="Heading2"/>
       </w:pPr>
-      <w:bookmarkStart w:id="7" w:name="_Toc21459643"/>
+      <w:bookmarkStart w:id="8" w:name="_Toc21459643"/>
       <w:r>
         <w:t>2.1. Introduction</w:t>
       </w:r>
-      <w:bookmarkEnd w:id="7"/>
+      <w:bookmarkEnd w:id="8"/>
     </w:p>
     <w:p/>
     <w:p>
@@ -4603,14 +4574,14 @@
       <w:pPr>
         <w:pStyle w:val="Heading2"/>
       </w:pPr>
-      <w:bookmarkStart w:id="8" w:name="_Toc21459644"/>
+      <w:bookmarkStart w:id="9" w:name="_Toc21459644"/>
       <w:r>
         <w:t xml:space="preserve">2.2. </w:t>
       </w:r>
       <w:r>
         <w:t>Research Topic 1</w:t>
       </w:r>
-      <w:bookmarkEnd w:id="8"/>
+      <w:bookmarkEnd w:id="9"/>
     </w:p>
     <w:p>
       <w:pPr>
@@ -4621,14 +4592,14 @@
       <w:pPr>
         <w:pStyle w:val="Heading2"/>
       </w:pPr>
-      <w:bookmarkStart w:id="9" w:name="_Toc21459645"/>
+      <w:bookmarkStart w:id="10" w:name="_Toc21459645"/>
       <w:r>
         <w:t xml:space="preserve">2.3. </w:t>
       </w:r>
       <w:r>
         <w:t>Research Topic 2</w:t>
       </w:r>
-      <w:bookmarkEnd w:id="9"/>
+      <w:bookmarkEnd w:id="10"/>
     </w:p>
     <w:p/>
     <w:p/>
@@ -4656,7 +4627,7 @@
       <w:pPr>
         <w:pStyle w:val="Heading2"/>
       </w:pPr>
-      <w:bookmarkStart w:id="10" w:name="_Toc21459646"/>
+      <w:bookmarkStart w:id="11" w:name="_Toc21459646"/>
       <w:r>
         <w:lastRenderedPageBreak/>
         <w:t xml:space="preserve">2.4. </w:t>
@@ -4664,7 +4635,7 @@
       <w:r>
         <w:t>Existing Final Year Projects</w:t>
       </w:r>
-      <w:bookmarkEnd w:id="10"/>
+      <w:bookmarkEnd w:id="11"/>
     </w:p>
     <w:p>
       <w:pPr>
@@ -5291,8 +5262,6 @@
         </w:rPr>
         <w:t>were</w:t>
       </w:r>
-      <w:bookmarkStart w:id="11" w:name="_GoBack"/>
-      <w:bookmarkEnd w:id="11"/>
       <w:r>
         <w:rPr>
           <w:rFonts w:ascii="Arial" w:hAnsi="Arial" w:cs="Arial"/>
@@ -6548,6 +6517,7 @@
     <w:lsdException w:name="HTML Sample" w:semiHidden="1" w:unhideWhenUsed="1"/>
     <w:lsdException w:name="HTML Typewriter" w:semiHidden="1" w:unhideWhenUsed="1"/>
     <w:lsdException w:name="HTML Variable" w:semiHidden="1" w:unhideWhenUsed="1"/>
+    <w:lsdException w:name="Normal Table" w:semiHidden="1" w:unhideWhenUsed="1"/>
     <w:lsdException w:name="annotation subject" w:semiHidden="1" w:unhideWhenUsed="1"/>
     <w:lsdException w:name="No List" w:semiHidden="1" w:unhideWhenUsed="1"/>
     <w:lsdException w:name="Outline List 1" w:semiHidden="1" w:unhideWhenUsed="1"/>
@@ -6591,8 +6561,10 @@
     <w:lsdException w:name="Table Elegant" w:semiHidden="1" w:unhideWhenUsed="1"/>
     <w:lsdException w:name="Table Professional" w:semiHidden="1" w:unhideWhenUsed="1"/>
     <w:lsdException w:name="Table Subtle 1" w:semiHidden="1" w:unhideWhenUsed="1"/>
+    <w:lsdException w:name="Table Subtle 2" w:semiHidden="1" w:unhideWhenUsed="1"/>
     <w:lsdException w:name="Table Web 1" w:semiHidden="1" w:unhideWhenUsed="1"/>
     <w:lsdException w:name="Table Web 2" w:semiHidden="1" w:unhideWhenUsed="1"/>
+    <w:lsdException w:name="Table Web 3" w:semiHidden="1" w:unhideWhenUsed="1"/>
     <w:lsdException w:name="Balloon Text" w:semiHidden="1" w:unhideWhenUsed="1"/>
     <w:lsdException w:name="Table Grid" w:uiPriority="39"/>
     <w:lsdException w:name="Table Theme" w:semiHidden="1" w:unhideWhenUsed="1"/>
@@ -7436,7 +7408,7 @@
 </file>
 
 <file path=customXml/itemProps1.xml><?xml version="1.0" encoding="utf-8"?>
-<ds:datastoreItem xmlns:ds="http://schemas.openxmlformats.org/officeDocument/2006/customXml" ds:itemID="{F1A006C0-D465-435D-A7B2-62152A1B63F2}">
+<ds:datastoreItem xmlns:ds="http://schemas.openxmlformats.org/officeDocument/2006/customXml" ds:itemID="{27408605-6210-4998-92A7-5603C13AC7DA}">
   <ds:schemaRefs>
     <ds:schemaRef ds:uri="http://schemas.openxmlformats.org/officeDocument/2006/bibliography"/>
   </ds:schemaRefs>

</xml_diff>

<commit_message>
added FinalYearDocs for project
</commit_message>
<xml_diff>
--- a/FinalYearDocuments/FinalYearDocumentation/Dissertation/Dissertation.docx
+++ b/FinalYearDocuments/FinalYearDocumentation/Dissertation/Dissertation.docx
@@ -208,18 +208,49 @@
         <w:rPr>
           <w:b/>
           <w:bCs/>
-          <w:sz w:val="28"/>
+          <w:sz w:val="32"/>
           <w:szCs w:val="32"/>
         </w:rPr>
       </w:pPr>
       <w:r>
+        <w:rPr>
+          <w:b/>
+          <w:bCs/>
+          <w:sz w:val="32"/>
+          <w:szCs w:val="32"/>
+        </w:rPr>
+        <w:t>C16315253</w:t>
+      </w:r>
+    </w:p>
+    <w:p>
+      <w:pPr>
+        <w:jc w:val="center"/>
         <w:rPr>
           <w:b/>
           <w:bCs/>
           <w:sz w:val="28"/>
           <w:szCs w:val="32"/>
         </w:rPr>
-        <w:t>Dr Art Sloan</w:t>
+      </w:pPr>
+      <w:r>
+        <w:rPr>
+          <w:b/>
+          <w:bCs/>
+          <w:sz w:val="28"/>
+          <w:szCs w:val="32"/>
+        </w:rPr>
+        <w:t xml:space="preserve">Supervisor: </w:t>
+      </w:r>
+      <w:bookmarkStart w:id="0" w:name="_GoBack"/>
+      <w:bookmarkEnd w:id="0"/>
+      <w:r>
+        <w:rPr>
+          <w:b/>
+          <w:bCs/>
+          <w:sz w:val="28"/>
+          <w:szCs w:val="32"/>
+        </w:rPr>
+        <w:t>Mr Ciaran Kelly</w:t>
       </w:r>
     </w:p>
     <w:p>
@@ -573,8 +604,6 @@
       <w:r>
         <w:t>William Carey</w:t>
       </w:r>
-      <w:bookmarkStart w:id="0" w:name="_GoBack"/>
-      <w:bookmarkEnd w:id="0"/>
     </w:p>
     <w:p>
       <w:pPr>
@@ -7408,7 +7437,7 @@
 </file>
 
 <file path=customXml/itemProps1.xml><?xml version="1.0" encoding="utf-8"?>
-<ds:datastoreItem xmlns:ds="http://schemas.openxmlformats.org/officeDocument/2006/customXml" ds:itemID="{27408605-6210-4998-92A7-5603C13AC7DA}">
+<ds:datastoreItem xmlns:ds="http://schemas.openxmlformats.org/officeDocument/2006/customXml" ds:itemID="{017029F4-7D8D-491D-ABE1-82775ACAA22C}">
   <ds:schemaRefs>
     <ds:schemaRef ds:uri="http://schemas.openxmlformats.org/officeDocument/2006/bibliography"/>
   </ds:schemaRefs>

</xml_diff>

<commit_message>
added final year documentation on separate branch
</commit_message>
<xml_diff>
--- a/FinalYearDocuments/FinalYearDocumentation/Dissertation/Dissertation.docx
+++ b/FinalYearDocuments/FinalYearDocumentation/Dissertation/Dissertation.docx
@@ -239,18 +239,7 @@
           <w:sz w:val="28"/>
           <w:szCs w:val="32"/>
         </w:rPr>
-        <w:t xml:space="preserve">Supervisor: </w:t>
-      </w:r>
-      <w:bookmarkStart w:id="0" w:name="_GoBack"/>
-      <w:bookmarkEnd w:id="0"/>
-      <w:r>
-        <w:rPr>
-          <w:b/>
-          <w:bCs/>
-          <w:sz w:val="28"/>
-          <w:szCs w:val="32"/>
-        </w:rPr>
-        <w:t>Mr Ciaran Kelly</w:t>
+        <w:t>Supervisor: Mr Ciaran Kelly</w:t>
       </w:r>
     </w:p>
     <w:p>
@@ -3566,12 +3555,12 @@
       <w:pPr>
         <w:pStyle w:val="Heading1"/>
       </w:pPr>
-      <w:bookmarkStart w:id="1" w:name="_Toc21459636"/>
+      <w:bookmarkStart w:id="0" w:name="_Toc21459636"/>
       <w:r>
         <w:lastRenderedPageBreak/>
         <w:t>1. Introduction</w:t>
       </w:r>
-      <w:bookmarkEnd w:id="1"/>
+      <w:bookmarkEnd w:id="0"/>
     </w:p>
     <w:p/>
     <w:p>
@@ -3582,11 +3571,11 @@
           <w:numId w:val="1"/>
         </w:numPr>
       </w:pPr>
-      <w:bookmarkStart w:id="2" w:name="_Toc21459637"/>
+      <w:bookmarkStart w:id="1" w:name="_Toc21459637"/>
       <w:r>
         <w:t>Project Background</w:t>
       </w:r>
-      <w:bookmarkEnd w:id="2"/>
+      <w:bookmarkEnd w:id="1"/>
     </w:p>
     <w:p>
       <w:pPr>
@@ -3596,12 +3585,106 @@
           <w:bCs/>
         </w:rPr>
       </w:pPr>
+      <w:bookmarkStart w:id="2" w:name="_Hlk24285908"/>
       <w:r>
         <w:rPr>
           <w:rFonts w:ascii="Arial" w:hAnsi="Arial"/>
           <w:bCs/>
         </w:rPr>
-        <w:t>I had the benefit of growing up with parents who knew the difference between healthy food and unhealthy food (healthy food would contain the necessary nutrition’s needed for the body). I know many people who did not get this knowledge which using technical resources to assist them in obtaining this knowledge.</w:t>
+        <w:t xml:space="preserve">I had the benefit of growing up with parents who knew the difference between healthy food and unhealthy food (healthy food would contain the necessary nutrition’s needed for the body). </w:t>
+      </w:r>
+      <w:r>
+        <w:rPr>
+          <w:rFonts w:ascii="Arial" w:hAnsi="Arial"/>
+          <w:bCs/>
+        </w:rPr>
+        <w:t xml:space="preserve">However, </w:t>
+      </w:r>
+      <w:r>
+        <w:rPr>
+          <w:rFonts w:ascii="Arial" w:hAnsi="Arial"/>
+          <w:bCs/>
+        </w:rPr>
+        <w:t>I know many people who did not get this knowledge</w:t>
+      </w:r>
+      <w:r>
+        <w:rPr>
+          <w:rFonts w:ascii="Arial" w:hAnsi="Arial"/>
+          <w:bCs/>
+        </w:rPr>
+        <w:t>. According to a guardian article in 2018, “</w:t>
+      </w:r>
+      <w:r>
+        <w:rPr>
+          <w:rFonts w:ascii="Arial" w:hAnsi="Arial" w:cs="Arial"/>
+        </w:rPr>
+        <w:t>Almost</w:t>
+      </w:r>
+      <w:r>
+        <w:t xml:space="preserve"> </w:t>
+      </w:r>
+      <w:r>
+        <w:rPr>
+          <w:rFonts w:ascii="Arial" w:hAnsi="Arial" w:cs="Arial"/>
+        </w:rPr>
+        <w:t>20% of deaths worldwide are attributable to an unhealthy diet</w:t>
+      </w:r>
+      <w:r>
+        <w:rPr>
+          <w:rFonts w:ascii="Arial" w:hAnsi="Arial" w:cs="Arial"/>
+        </w:rPr>
+        <w:t>”</w:t>
+      </w:r>
+      <w:r>
+        <w:rPr>
+          <w:rFonts w:ascii="Arial" w:hAnsi="Arial"/>
+          <w:bCs/>
+        </w:rPr>
+        <w:t>. By knowing this</w:t>
+      </w:r>
+      <w:bookmarkStart w:id="3" w:name="_GoBack"/>
+      <w:bookmarkEnd w:id="3"/>
+      <w:r>
+        <w:rPr>
+          <w:rFonts w:ascii="Arial" w:hAnsi="Arial"/>
+          <w:bCs/>
+        </w:rPr>
+        <w:t xml:space="preserve">, I aim to create the technical </w:t>
+      </w:r>
+      <w:r>
+        <w:rPr>
+          <w:rFonts w:ascii="Arial" w:hAnsi="Arial"/>
+          <w:bCs/>
+        </w:rPr>
+        <w:t xml:space="preserve">resources to assist them in obtaining </w:t>
+      </w:r>
+      <w:r>
+        <w:rPr>
+          <w:rFonts w:ascii="Arial" w:hAnsi="Arial"/>
+          <w:bCs/>
+        </w:rPr>
+        <w:t>the</w:t>
+      </w:r>
+      <w:r>
+        <w:rPr>
+          <w:rFonts w:ascii="Arial" w:hAnsi="Arial"/>
+          <w:bCs/>
+        </w:rPr>
+        <w:t xml:space="preserve"> knowledge</w:t>
+      </w:r>
+      <w:r>
+        <w:rPr>
+          <w:rFonts w:ascii="Arial" w:hAnsi="Arial"/>
+          <w:bCs/>
+        </w:rPr>
+        <w:t xml:space="preserve"> of why they should undergo a healthy diet</w:t>
+      </w:r>
+      <w:r>
+        <w:rPr>
+          <w:rFonts w:ascii="Arial" w:hAnsi="Arial"/>
+          <w:bCs/>
+        </w:rPr>
+        <w:t>.</w:t>
       </w:r>
     </w:p>
     <w:p>
@@ -3618,7 +3701,7 @@
       <w:pPr>
         <w:pStyle w:val="BodyA"/>
         <w:rPr>
-          <w:rFonts w:ascii="Arial" w:hAnsi="Arial" w:cs="Arial"/>
+          <w:rFonts w:ascii="Arial" w:eastAsia="Arial" w:hAnsi="Arial" w:cs="Arial"/>
         </w:rPr>
       </w:pPr>
       <w:r>
@@ -3627,157 +3710,163 @@
         </w:rPr>
         <w:t xml:space="preserve">According to Health Education Research, “There is ample evidence that printed, computer-tailored nutrition education is a more effective tool for motivating people to change to healthier diets than general nutrition education”. </w:t>
       </w:r>
+      <w:r>
+        <w:rPr>
+          <w:rFonts w:ascii="Arial" w:hAnsi="Arial" w:cs="Arial"/>
+        </w:rPr>
+        <w:t xml:space="preserve"> </w:t>
+      </w:r>
+      <w:r>
+        <w:rPr>
+          <w:rFonts w:ascii="Arial" w:hAnsi="Arial" w:cs="Arial"/>
+        </w:rPr>
+        <w:t xml:space="preserve">In their results, which catered to a test group and control group, those whom were tested have been more likely to return to the computer medium </w:t>
+      </w:r>
+      <w:r>
+        <w:rPr>
+          <w:rFonts w:ascii="Arial" w:hAnsi="Arial" w:cs="Arial"/>
+        </w:rPr>
+        <w:t>than</w:t>
+      </w:r>
+      <w:r>
+        <w:rPr>
+          <w:rFonts w:ascii="Arial" w:hAnsi="Arial" w:cs="Arial"/>
+        </w:rPr>
+        <w:t xml:space="preserve"> any other unless they were computer-illiterate and were more likely to change.</w:t>
+      </w:r>
+      <w:r>
+        <w:rPr>
+          <w:rFonts w:ascii="Arial" w:hAnsi="Arial" w:cs="Arial"/>
+        </w:rPr>
+        <w:t xml:space="preserve"> </w:t>
+      </w:r>
+      <w:r>
+        <w:rPr>
+          <w:rFonts w:ascii="Arial" w:eastAsia="Arial" w:hAnsi="Arial" w:cs="Arial"/>
+        </w:rPr>
+        <w:t xml:space="preserve">Because my application will be simplified and </w:t>
+      </w:r>
+      <w:proofErr w:type="spellStart"/>
+      <w:r>
+        <w:rPr>
+          <w:rFonts w:ascii="Arial" w:eastAsia="Arial" w:hAnsi="Arial" w:cs="Arial"/>
+        </w:rPr>
+        <w:t>personalised</w:t>
+      </w:r>
+      <w:proofErr w:type="spellEnd"/>
+      <w:r>
+        <w:rPr>
+          <w:rFonts w:ascii="Arial" w:eastAsia="Arial" w:hAnsi="Arial" w:cs="Arial"/>
+        </w:rPr>
+        <w:t xml:space="preserve"> to the users’ needs, they would get the necessary information more immediately</w:t>
+      </w:r>
+      <w:r>
+        <w:rPr>
+          <w:rFonts w:ascii="Arial" w:eastAsia="Arial" w:hAnsi="Arial" w:cs="Arial"/>
+        </w:rPr>
+        <w:t>, impacting</w:t>
+      </w:r>
+      <w:r>
+        <w:rPr>
+          <w:rFonts w:ascii="Arial" w:eastAsia="Arial" w:hAnsi="Arial" w:cs="Arial"/>
+        </w:rPr>
+        <w:t xml:space="preserve"> their lives more quickly.</w:t>
+      </w:r>
     </w:p>
     <w:p>
       <w:pPr>
         <w:pStyle w:val="BodyA"/>
         <w:rPr>
-          <w:rFonts w:ascii="Arial" w:hAnsi="Arial" w:cs="Arial"/>
-        </w:rPr>
-      </w:pPr>
-      <w:r>
-        <w:rPr>
-          <w:rFonts w:ascii="Arial" w:hAnsi="Arial" w:cs="Arial"/>
-        </w:rPr>
-        <w:t xml:space="preserve">In their results, which catered to a test group and control group, those whom were tested have been more likely to return to the computer medium </w:t>
+          <w:rFonts w:ascii="Arial" w:eastAsia="Arial" w:hAnsi="Arial" w:cs="Arial"/>
+        </w:rPr>
+      </w:pPr>
+    </w:p>
+    <w:p>
+      <w:pPr>
+        <w:pStyle w:val="BodyA"/>
+        <w:rPr>
+          <w:rFonts w:ascii="Arial" w:hAnsi="Arial" w:cs="Arial"/>
+        </w:rPr>
+      </w:pPr>
+      <w:r>
+        <w:rPr>
+          <w:rFonts w:ascii="Arial" w:eastAsia="Arial" w:hAnsi="Arial" w:cs="Arial"/>
+        </w:rPr>
+        <w:t xml:space="preserve">Through the work of </w:t>
+      </w:r>
+      <w:r>
+        <w:rPr>
+          <w:rStyle w:val="authorsname"/>
+          <w:rFonts w:ascii="Arial" w:hAnsi="Arial" w:cs="Arial"/>
+        </w:rPr>
+        <w:t>Philip Lew</w:t>
+      </w:r>
+      <w:r>
+        <w:rPr>
+          <w:rStyle w:val="authorsname"/>
+          <w:rFonts w:ascii="Arial" w:hAnsi="Arial" w:cs="Arial"/>
+        </w:rPr>
+        <w:t xml:space="preserve">, </w:t>
+      </w:r>
+      <w:r>
+        <w:rPr>
+          <w:rStyle w:val="authorsname"/>
+          <w:rFonts w:ascii="Arial" w:hAnsi="Arial" w:cs="Arial"/>
+        </w:rPr>
+        <w:t>Luis </w:t>
       </w:r>
       <w:proofErr w:type="spellStart"/>
       <w:r>
         <w:rPr>
-          <w:rFonts w:ascii="Arial" w:hAnsi="Arial" w:cs="Arial"/>
-        </w:rPr>
-        <w:t>then</w:t>
+          <w:rStyle w:val="authorsname"/>
+          <w:rFonts w:ascii="Arial" w:hAnsi="Arial" w:cs="Arial"/>
+        </w:rPr>
+        <w:t>Olsina</w:t>
       </w:r>
       <w:proofErr w:type="spellEnd"/>
       <w:r>
         <w:rPr>
-          <w:rFonts w:ascii="Arial" w:hAnsi="Arial" w:cs="Arial"/>
-        </w:rPr>
-        <w:t xml:space="preserve"> any other unless they were computer-illiterate and were more likely to change.</w:t>
-      </w:r>
-    </w:p>
-    <w:p>
-      <w:pPr>
-        <w:pStyle w:val="BodyA"/>
+          <w:rStyle w:val="authorsname"/>
+          <w:rFonts w:ascii="Arial" w:hAnsi="Arial" w:cs="Arial"/>
+        </w:rPr>
+        <w:t xml:space="preserve"> and </w:t>
+      </w:r>
+      <w:r>
+        <w:rPr>
+          <w:rStyle w:val="authorsname"/>
+          <w:rFonts w:ascii="Arial" w:hAnsi="Arial" w:cs="Arial"/>
+        </w:rPr>
+        <w:t>Li Zhang</w:t>
+      </w:r>
+      <w:r>
+        <w:rPr>
+          <w:rStyle w:val="authorsname"/>
+          <w:rFonts w:ascii="Arial" w:hAnsi="Arial" w:cs="Arial"/>
+        </w:rPr>
+        <w:t xml:space="preserve">, </w:t>
+      </w:r>
+      <w:r>
         <w:rPr>
           <w:rFonts w:ascii="Arial" w:eastAsia="Arial" w:hAnsi="Arial" w:cs="Arial"/>
         </w:rPr>
-      </w:pPr>
-      <w:r>
-        <w:rPr>
-          <w:rFonts w:ascii="Arial" w:eastAsia="Arial" w:hAnsi="Arial" w:cs="Arial"/>
-        </w:rPr>
-        <w:t xml:space="preserve">Because my application will be simplified and </w:t>
+        <w:t>User Experience and Web Quality are coming in “increasing interest”. This is due to “</w:t>
+      </w:r>
+      <w:r>
+        <w:rPr>
+          <w:rFonts w:ascii="Arial" w:hAnsi="Arial" w:cs="Arial"/>
+        </w:rPr>
+        <w:t>Web applications (</w:t>
       </w:r>
       <w:proofErr w:type="spellStart"/>
       <w:r>
         <w:rPr>
-          <w:rFonts w:ascii="Arial" w:eastAsia="Arial" w:hAnsi="Arial" w:cs="Arial"/>
-        </w:rPr>
-        <w:t>personalised</w:t>
+          <w:rFonts w:ascii="Arial" w:hAnsi="Arial" w:cs="Arial"/>
+        </w:rPr>
+        <w:t>WebApps</w:t>
       </w:r>
       <w:proofErr w:type="spellEnd"/>
       <w:r>
         <w:rPr>
-          <w:rFonts w:ascii="Arial" w:eastAsia="Arial" w:hAnsi="Arial" w:cs="Arial"/>
-        </w:rPr>
-        <w:t xml:space="preserve"> to the users’ needs, they would get the necessary information more immediately which will impact their lives more quickly.</w:t>
-      </w:r>
-    </w:p>
-    <w:p>
-      <w:pPr>
-        <w:pStyle w:val="BodyA"/>
-        <w:rPr>
-          <w:rFonts w:ascii="Arial" w:eastAsia="Arial" w:hAnsi="Arial" w:cs="Arial"/>
-        </w:rPr>
-      </w:pPr>
-    </w:p>
-    <w:p>
-      <w:pPr>
-        <w:pStyle w:val="BodyA"/>
-        <w:rPr>
-          <w:rFonts w:ascii="Arial" w:hAnsi="Arial" w:cs="Arial"/>
-        </w:rPr>
-      </w:pPr>
-      <w:r>
-        <w:rPr>
-          <w:rFonts w:ascii="Arial" w:eastAsia="Arial" w:hAnsi="Arial" w:cs="Arial"/>
-        </w:rPr>
-        <w:t xml:space="preserve">Through the work of </w:t>
-      </w:r>
-      <w:r>
-        <w:rPr>
-          <w:rStyle w:val="authorsname"/>
-          <w:rFonts w:ascii="Arial" w:hAnsi="Arial" w:cs="Arial"/>
-        </w:rPr>
-        <w:t>Philip Lew</w:t>
-      </w:r>
-      <w:r>
-        <w:rPr>
-          <w:rStyle w:val="authorsname"/>
-          <w:rFonts w:ascii="Arial" w:hAnsi="Arial" w:cs="Arial"/>
-        </w:rPr>
-        <w:t xml:space="preserve">, </w:t>
-      </w:r>
-      <w:r>
-        <w:rPr>
-          <w:rStyle w:val="authorsname"/>
-          <w:rFonts w:ascii="Arial" w:hAnsi="Arial" w:cs="Arial"/>
-        </w:rPr>
-        <w:t>Luis </w:t>
-      </w:r>
-      <w:proofErr w:type="spellStart"/>
-      <w:r>
-        <w:rPr>
-          <w:rStyle w:val="authorsname"/>
-          <w:rFonts w:ascii="Arial" w:hAnsi="Arial" w:cs="Arial"/>
-        </w:rPr>
-        <w:t>Olsina</w:t>
-      </w:r>
-      <w:proofErr w:type="spellEnd"/>
-      <w:r>
-        <w:rPr>
-          <w:rStyle w:val="authorsname"/>
-          <w:rFonts w:ascii="Arial" w:hAnsi="Arial" w:cs="Arial"/>
-        </w:rPr>
-        <w:t xml:space="preserve"> and </w:t>
-      </w:r>
-      <w:r>
-        <w:rPr>
-          <w:rStyle w:val="authorsname"/>
-          <w:rFonts w:ascii="Arial" w:hAnsi="Arial" w:cs="Arial"/>
-        </w:rPr>
-        <w:t>Li Zhang</w:t>
-      </w:r>
-      <w:r>
-        <w:rPr>
-          <w:rStyle w:val="authorsname"/>
-          <w:rFonts w:ascii="Arial" w:hAnsi="Arial" w:cs="Arial"/>
-        </w:rPr>
-        <w:t xml:space="preserve">, </w:t>
-      </w:r>
-      <w:r>
-        <w:rPr>
-          <w:rFonts w:ascii="Arial" w:eastAsia="Arial" w:hAnsi="Arial" w:cs="Arial"/>
-        </w:rPr>
-        <w:t>User Experience and Web Quality are coming in “increasing interest”. This is due to “</w:t>
-      </w:r>
-      <w:r>
-        <w:rPr>
-          <w:rFonts w:ascii="Arial" w:hAnsi="Arial" w:cs="Arial"/>
-        </w:rPr>
-        <w:t>Web applications (</w:t>
-      </w:r>
-      <w:proofErr w:type="spellStart"/>
-      <w:r>
-        <w:rPr>
-          <w:rFonts w:ascii="Arial" w:hAnsi="Arial" w:cs="Arial"/>
-        </w:rPr>
-        <w:t>WebApps</w:t>
-      </w:r>
-      <w:proofErr w:type="spellEnd"/>
-      <w:r>
-        <w:rPr>
           <w:rFonts w:ascii="Arial" w:hAnsi="Arial" w:cs="Arial"/>
         </w:rPr>
         <w:t>), a combination of information content, functionality and services are fast becoming the most predominant form of software implementation and delivery today</w:t>
@@ -3800,14 +3889,12 @@
         </w:rPr>
         <w:t xml:space="preserve"> </w:t>
       </w:r>
-    </w:p>
-    <w:p>
-      <w:pPr>
-        <w:pStyle w:val="BodyA"/>
-        <w:rPr>
-          <w:rFonts w:ascii="Arial" w:hAnsi="Arial" w:cs="Arial"/>
-        </w:rPr>
-      </w:pPr>
+      <w:r>
+        <w:rPr>
+          <w:rFonts w:ascii="Arial" w:hAnsi="Arial" w:cs="Arial"/>
+        </w:rPr>
+        <w:t xml:space="preserve"> </w:t>
+      </w:r>
       <w:r>
         <w:rPr>
           <w:rFonts w:ascii="Arial" w:hAnsi="Arial" w:cs="Arial"/>
@@ -3836,21 +3923,19 @@
         <w:rPr>
           <w:rFonts w:ascii="Arial" w:hAnsi="Arial" w:cs="Arial"/>
         </w:rPr>
-        <w:t xml:space="preserve"> </w:t>
-      </w:r>
-    </w:p>
-    <w:p>
-      <w:pPr>
-        <w:pStyle w:val="BodyA"/>
-        <w:rPr>
-          <w:rFonts w:ascii="Arial" w:hAnsi="Arial" w:cs="Arial"/>
-        </w:rPr>
-      </w:pPr>
-      <w:r>
-        <w:rPr>
-          <w:rFonts w:ascii="Arial" w:hAnsi="Arial" w:cs="Arial"/>
-        </w:rPr>
-        <w:t>The users of my application should not have to learn too much from using this web application in terms of how to use it, combined with having interactive features as part of the web app to match min operation standards.</w:t>
+        <w:t xml:space="preserve"> The users of my application should</w:t>
+      </w:r>
+      <w:r>
+        <w:rPr>
+          <w:rFonts w:ascii="Arial" w:hAnsi="Arial" w:cs="Arial"/>
+        </w:rPr>
+        <w:t xml:space="preserve"> find the application simplistic to use, intuitive experience and minimal difficulty within the application. To ensure this, the approach to develop the app should match min operation standards.</w:t>
+      </w:r>
+      <w:r>
+        <w:rPr>
+          <w:rFonts w:ascii="Arial" w:hAnsi="Arial" w:cs="Arial"/>
+        </w:rPr>
+        <w:t xml:space="preserve"> While the area of my application is mobile, the UX is no less important.</w:t>
       </w:r>
     </w:p>
     <w:p>
@@ -3950,6 +4035,27 @@
         </w:rPr>
         <w:t>”. This would highlight the need to users of my application what part of their diet is a necessity, such as breakfast, as many people often go without, which impacts their diet for the remainder of the day.</w:t>
       </w:r>
+    </w:p>
+    <w:bookmarkEnd w:id="2"/>
+    <w:p>
+      <w:pPr>
+        <w:pStyle w:val="BodyA"/>
+        <w:rPr>
+          <w:rFonts w:ascii="Arial" w:hAnsi="Arial" w:cs="Arial"/>
+          <w:color w:val="2A2A2A"/>
+          <w:shd w:val="clear" w:color="auto" w:fill="FFFFFF"/>
+        </w:rPr>
+      </w:pPr>
+    </w:p>
+    <w:p>
+      <w:pPr>
+        <w:pStyle w:val="BodyA"/>
+        <w:rPr>
+          <w:rFonts w:ascii="Arial" w:hAnsi="Arial" w:cs="Arial"/>
+          <w:color w:val="2A2A2A"/>
+          <w:shd w:val="clear" w:color="auto" w:fill="FFFFFF"/>
+        </w:rPr>
+      </w:pPr>
     </w:p>
     <w:p>
       <w:pPr>
@@ -4079,12 +4185,12 @@
           <w:numId w:val="1"/>
         </w:numPr>
       </w:pPr>
-      <w:bookmarkStart w:id="3" w:name="_Toc21459638"/>
+      <w:bookmarkStart w:id="4" w:name="_Toc21459638"/>
       <w:r>
         <w:lastRenderedPageBreak/>
         <w:t>Project Description</w:t>
       </w:r>
-      <w:bookmarkEnd w:id="3"/>
+      <w:bookmarkEnd w:id="4"/>
     </w:p>
     <w:p>
       <w:pPr>
@@ -4498,11 +4604,11 @@
           <w:numId w:val="1"/>
         </w:numPr>
       </w:pPr>
-      <w:bookmarkStart w:id="4" w:name="_Toc21459639"/>
+      <w:bookmarkStart w:id="5" w:name="_Toc21459639"/>
       <w:r>
         <w:t>Project Aims and Objectives</w:t>
       </w:r>
-      <w:bookmarkEnd w:id="4"/>
+      <w:bookmarkEnd w:id="5"/>
     </w:p>
     <w:p/>
     <w:p>
@@ -4519,11 +4625,11 @@
           <w:numId w:val="1"/>
         </w:numPr>
       </w:pPr>
-      <w:bookmarkStart w:id="5" w:name="_Toc21459640"/>
+      <w:bookmarkStart w:id="6" w:name="_Toc21459640"/>
       <w:r>
         <w:t>Project Scope</w:t>
       </w:r>
-      <w:bookmarkEnd w:id="5"/>
+      <w:bookmarkEnd w:id="6"/>
     </w:p>
     <w:p/>
     <w:p>
@@ -4540,12 +4646,12 @@
           <w:numId w:val="1"/>
         </w:numPr>
       </w:pPr>
-      <w:bookmarkStart w:id="6" w:name="_Toc21459641"/>
+      <w:bookmarkStart w:id="7" w:name="_Toc21459641"/>
       <w:r>
         <w:lastRenderedPageBreak/>
         <w:t>Thesis Roadmap</w:t>
       </w:r>
-      <w:bookmarkEnd w:id="6"/>
+      <w:bookmarkEnd w:id="7"/>
     </w:p>
     <w:p/>
     <w:p>
@@ -4571,7 +4677,7 @@
       <w:pPr>
         <w:pStyle w:val="Heading1"/>
       </w:pPr>
-      <w:bookmarkStart w:id="7" w:name="_Toc21459642"/>
+      <w:bookmarkStart w:id="8" w:name="_Toc21459642"/>
       <w:r>
         <w:lastRenderedPageBreak/>
         <w:t xml:space="preserve">2. </w:t>
@@ -4579,18 +4685,18 @@
       <w:r>
         <w:t>Literature Review</w:t>
       </w:r>
-      <w:bookmarkEnd w:id="7"/>
+      <w:bookmarkEnd w:id="8"/>
     </w:p>
     <w:p/>
     <w:p>
       <w:pPr>
         <w:pStyle w:val="Heading2"/>
       </w:pPr>
-      <w:bookmarkStart w:id="8" w:name="_Toc21459643"/>
+      <w:bookmarkStart w:id="9" w:name="_Toc21459643"/>
       <w:r>
         <w:t>2.1. Introduction</w:t>
       </w:r>
-      <w:bookmarkEnd w:id="8"/>
+      <w:bookmarkEnd w:id="9"/>
     </w:p>
     <w:p/>
     <w:p>
@@ -4603,14 +4709,14 @@
       <w:pPr>
         <w:pStyle w:val="Heading2"/>
       </w:pPr>
-      <w:bookmarkStart w:id="9" w:name="_Toc21459644"/>
+      <w:bookmarkStart w:id="10" w:name="_Toc21459644"/>
       <w:r>
         <w:t xml:space="preserve">2.2. </w:t>
       </w:r>
       <w:r>
         <w:t>Research Topic 1</w:t>
       </w:r>
-      <w:bookmarkEnd w:id="9"/>
+      <w:bookmarkEnd w:id="10"/>
     </w:p>
     <w:p>
       <w:pPr>
@@ -4621,14 +4727,14 @@
       <w:pPr>
         <w:pStyle w:val="Heading2"/>
       </w:pPr>
-      <w:bookmarkStart w:id="10" w:name="_Toc21459645"/>
+      <w:bookmarkStart w:id="11" w:name="_Toc21459645"/>
       <w:r>
         <w:t xml:space="preserve">2.3. </w:t>
       </w:r>
       <w:r>
         <w:t>Research Topic 2</w:t>
       </w:r>
-      <w:bookmarkEnd w:id="10"/>
+      <w:bookmarkEnd w:id="11"/>
     </w:p>
     <w:p/>
     <w:p/>
@@ -4656,7 +4762,7 @@
       <w:pPr>
         <w:pStyle w:val="Heading2"/>
       </w:pPr>
-      <w:bookmarkStart w:id="11" w:name="_Toc21459646"/>
+      <w:bookmarkStart w:id="12" w:name="_Toc21459646"/>
       <w:r>
         <w:lastRenderedPageBreak/>
         <w:t xml:space="preserve">2.4. </w:t>
@@ -4664,7 +4770,7 @@
       <w:r>
         <w:t>Existing Final Year Projects</w:t>
       </w:r>
-      <w:bookmarkEnd w:id="11"/>
+      <w:bookmarkEnd w:id="12"/>
     </w:p>
     <w:p>
       <w:pPr>
@@ -5308,11 +5414,11 @@
       <w:pPr>
         <w:pStyle w:val="Heading2"/>
       </w:pPr>
-      <w:bookmarkStart w:id="12" w:name="_Toc21459647"/>
+      <w:bookmarkStart w:id="13" w:name="_Toc21459647"/>
       <w:r>
         <w:t>2.5. Conclusions</w:t>
       </w:r>
-      <w:bookmarkEnd w:id="12"/>
+      <w:bookmarkEnd w:id="13"/>
     </w:p>
     <w:p/>
     <w:p/>
@@ -5333,12 +5439,12 @@
       <w:pPr>
         <w:pStyle w:val="Heading1"/>
       </w:pPr>
-      <w:bookmarkStart w:id="13" w:name="_Toc21459648"/>
+      <w:bookmarkStart w:id="14" w:name="_Toc21459648"/>
       <w:r>
         <w:lastRenderedPageBreak/>
         <w:t>3. Experiment Design</w:t>
       </w:r>
-      <w:bookmarkEnd w:id="13"/>
+      <w:bookmarkEnd w:id="14"/>
       <w:r>
         <w:t xml:space="preserve"> </w:t>
       </w:r>
@@ -5348,86 +5454,86 @@
       <w:pPr>
         <w:pStyle w:val="Heading2"/>
       </w:pPr>
-      <w:bookmarkStart w:id="14" w:name="_Toc21459649"/>
+      <w:bookmarkStart w:id="15" w:name="_Toc21459649"/>
       <w:r>
         <w:t>3.1 Introduction</w:t>
       </w:r>
-      <w:bookmarkEnd w:id="14"/>
+      <w:bookmarkEnd w:id="15"/>
     </w:p>
     <w:p/>
     <w:p>
       <w:pPr>
         <w:pStyle w:val="Heading2"/>
       </w:pPr>
-      <w:bookmarkStart w:id="15" w:name="_Toc21459650"/>
+      <w:bookmarkStart w:id="16" w:name="_Toc21459650"/>
       <w:r>
         <w:t>3.2</w:t>
       </w:r>
       <w:r>
         <w:t>. Software Design</w:t>
       </w:r>
-      <w:bookmarkEnd w:id="15"/>
+      <w:bookmarkEnd w:id="16"/>
     </w:p>
     <w:p/>
     <w:p>
       <w:pPr>
         <w:pStyle w:val="Heading2"/>
       </w:pPr>
-      <w:bookmarkStart w:id="16" w:name="_Toc21459651"/>
+      <w:bookmarkStart w:id="17" w:name="_Toc21459651"/>
       <w:r>
         <w:t>3.3</w:t>
       </w:r>
       <w:r>
         <w:t>. Software Test plan</w:t>
       </w:r>
-      <w:bookmarkEnd w:id="16"/>
+      <w:bookmarkEnd w:id="17"/>
     </w:p>
     <w:p/>
     <w:p>
       <w:pPr>
         <w:pStyle w:val="Heading2"/>
       </w:pPr>
-      <w:bookmarkStart w:id="17" w:name="_Toc21459652"/>
+      <w:bookmarkStart w:id="18" w:name="_Toc21459652"/>
       <w:r>
         <w:t>3.4. Front-End</w:t>
       </w:r>
-      <w:bookmarkEnd w:id="17"/>
+      <w:bookmarkEnd w:id="18"/>
     </w:p>
     <w:p/>
     <w:p>
       <w:pPr>
         <w:pStyle w:val="Heading2"/>
       </w:pPr>
-      <w:bookmarkStart w:id="18" w:name="_Toc21459653"/>
+      <w:bookmarkStart w:id="19" w:name="_Toc21459653"/>
       <w:r>
         <w:t>3.5. Middle-Tier</w:t>
       </w:r>
-      <w:bookmarkEnd w:id="18"/>
+      <w:bookmarkEnd w:id="19"/>
     </w:p>
     <w:p/>
     <w:p>
       <w:pPr>
         <w:pStyle w:val="Heading2"/>
       </w:pPr>
-      <w:bookmarkStart w:id="19" w:name="_Toc21459654"/>
+      <w:bookmarkStart w:id="20" w:name="_Toc21459654"/>
       <w:r>
         <w:t>3.6. Back-End</w:t>
       </w:r>
-      <w:bookmarkEnd w:id="19"/>
+      <w:bookmarkEnd w:id="20"/>
     </w:p>
     <w:p/>
     <w:p>
       <w:pPr>
         <w:pStyle w:val="Heading2"/>
       </w:pPr>
-      <w:bookmarkStart w:id="20" w:name="_Toc21459655"/>
+      <w:bookmarkStart w:id="21" w:name="_Toc21459655"/>
       <w:r>
         <w:t>3.7</w:t>
       </w:r>
       <w:r>
         <w:t>. Conclusions</w:t>
       </w:r>
-      <w:bookmarkEnd w:id="20"/>
+      <w:bookmarkEnd w:id="21"/>
     </w:p>
     <w:p/>
     <w:p>
@@ -5447,7 +5553,7 @@
       <w:pPr>
         <w:pStyle w:val="Heading1"/>
       </w:pPr>
-      <w:bookmarkStart w:id="21" w:name="_Toc21459656"/>
+      <w:bookmarkStart w:id="22" w:name="_Toc21459656"/>
       <w:r>
         <w:lastRenderedPageBreak/>
         <w:t>4. Experiment De</w:t>
@@ -5455,82 +5561,82 @@
       <w:r>
         <w:t>velopment</w:t>
       </w:r>
-      <w:bookmarkEnd w:id="21"/>
+      <w:bookmarkEnd w:id="22"/>
     </w:p>
     <w:p/>
     <w:p>
       <w:pPr>
         <w:pStyle w:val="Heading2"/>
       </w:pPr>
-      <w:bookmarkStart w:id="22" w:name="_Toc21459657"/>
+      <w:bookmarkStart w:id="23" w:name="_Toc21459657"/>
       <w:r>
         <w:t>4.1. Introduction</w:t>
       </w:r>
-      <w:bookmarkEnd w:id="22"/>
+      <w:bookmarkEnd w:id="23"/>
     </w:p>
     <w:p/>
     <w:p>
       <w:pPr>
         <w:pStyle w:val="Heading2"/>
       </w:pPr>
-      <w:bookmarkStart w:id="23" w:name="_Toc21459658"/>
+      <w:bookmarkStart w:id="24" w:name="_Toc21459658"/>
       <w:r>
         <w:t>4.2. Software Development</w:t>
       </w:r>
-      <w:bookmarkEnd w:id="23"/>
+      <w:bookmarkEnd w:id="24"/>
     </w:p>
     <w:p/>
     <w:p>
       <w:pPr>
         <w:pStyle w:val="Heading2"/>
       </w:pPr>
-      <w:bookmarkStart w:id="24" w:name="_Toc21459659"/>
+      <w:bookmarkStart w:id="25" w:name="_Toc21459659"/>
       <w:r>
         <w:t xml:space="preserve">4.3. </w:t>
       </w:r>
       <w:r>
         <w:t>Front-End</w:t>
       </w:r>
-      <w:bookmarkEnd w:id="24"/>
+      <w:bookmarkEnd w:id="25"/>
     </w:p>
     <w:p/>
     <w:p>
       <w:pPr>
         <w:pStyle w:val="Heading2"/>
       </w:pPr>
-      <w:bookmarkStart w:id="25" w:name="_Toc21459660"/>
+      <w:bookmarkStart w:id="26" w:name="_Toc21459660"/>
       <w:r>
         <w:t xml:space="preserve">4.4. </w:t>
       </w:r>
       <w:r>
         <w:t>Middle-Tier</w:t>
       </w:r>
-      <w:bookmarkEnd w:id="25"/>
+      <w:bookmarkEnd w:id="26"/>
     </w:p>
     <w:p/>
     <w:p>
       <w:pPr>
         <w:pStyle w:val="Heading2"/>
       </w:pPr>
-      <w:bookmarkStart w:id="26" w:name="_Toc21459661"/>
+      <w:bookmarkStart w:id="27" w:name="_Toc21459661"/>
       <w:r>
         <w:t xml:space="preserve">4.5. </w:t>
       </w:r>
       <w:r>
         <w:t>Back-End</w:t>
       </w:r>
-      <w:bookmarkEnd w:id="26"/>
+      <w:bookmarkEnd w:id="27"/>
     </w:p>
     <w:p/>
     <w:p>
       <w:pPr>
         <w:pStyle w:val="Heading2"/>
       </w:pPr>
-      <w:bookmarkStart w:id="27" w:name="_Toc21459662"/>
+      <w:bookmarkStart w:id="28" w:name="_Toc21459662"/>
       <w:r>
         <w:t>4.6. Conclusions</w:t>
       </w:r>
-      <w:bookmarkEnd w:id="27"/>
+      <w:bookmarkEnd w:id="28"/>
     </w:p>
     <w:p/>
     <w:p>
@@ -5550,23 +5656,23 @@
       <w:pPr>
         <w:pStyle w:val="Heading1"/>
       </w:pPr>
-      <w:bookmarkStart w:id="28" w:name="_Toc21459663"/>
+      <w:bookmarkStart w:id="29" w:name="_Toc21459663"/>
       <w:r>
         <w:lastRenderedPageBreak/>
         <w:t>5. Evaluation</w:t>
       </w:r>
-      <w:bookmarkEnd w:id="28"/>
+      <w:bookmarkEnd w:id="29"/>
     </w:p>
     <w:p/>
     <w:p>
       <w:pPr>
         <w:pStyle w:val="Heading2"/>
       </w:pPr>
-      <w:bookmarkStart w:id="29" w:name="_Toc21459664"/>
+      <w:bookmarkStart w:id="30" w:name="_Toc21459664"/>
       <w:r>
         <w:t>5.1. Introduction</w:t>
       </w:r>
-      <w:bookmarkEnd w:id="29"/>
+      <w:bookmarkEnd w:id="30"/>
     </w:p>
     <w:p>
       <w:pPr>
@@ -5577,11 +5683,11 @@
       <w:pPr>
         <w:pStyle w:val="Heading2"/>
       </w:pPr>
-      <w:bookmarkStart w:id="30" w:name="_Toc21459665"/>
+      <w:bookmarkStart w:id="31" w:name="_Toc21459665"/>
       <w:r>
         <w:t>5.2. Software Evaluation</w:t>
       </w:r>
-      <w:bookmarkEnd w:id="30"/>
+      <w:bookmarkEnd w:id="31"/>
       <w:r>
         <w:t xml:space="preserve"> </w:t>
       </w:r>
@@ -5595,7 +5701,7 @@
       <w:pPr>
         <w:pStyle w:val="Heading2"/>
       </w:pPr>
-      <w:bookmarkStart w:id="31" w:name="_Toc21459666"/>
+      <w:bookmarkStart w:id="32" w:name="_Toc21459666"/>
       <w:r>
         <w:t xml:space="preserve">5.3. </w:t>
       </w:r>
@@ -5605,7 +5711,7 @@
       <w:r>
         <w:t xml:space="preserve"> Evaluation</w:t>
       </w:r>
-      <w:bookmarkEnd w:id="31"/>
+      <w:bookmarkEnd w:id="32"/>
     </w:p>
     <w:p>
       <w:pPr>
@@ -5616,11 +5722,11 @@
       <w:pPr>
         <w:pStyle w:val="Heading2"/>
       </w:pPr>
-      <w:bookmarkStart w:id="32" w:name="_Toc21459667"/>
+      <w:bookmarkStart w:id="33" w:name="_Toc21459667"/>
       <w:r>
         <w:t>5.4. Questionnaires and Interviews Evaluation</w:t>
       </w:r>
-      <w:bookmarkEnd w:id="32"/>
+      <w:bookmarkEnd w:id="33"/>
     </w:p>
     <w:p>
       <w:pPr>
@@ -5631,11 +5737,11 @@
       <w:pPr>
         <w:pStyle w:val="Heading2"/>
       </w:pPr>
-      <w:bookmarkStart w:id="33" w:name="_Toc21459668"/>
+      <w:bookmarkStart w:id="34" w:name="_Toc21459668"/>
       <w:r>
         <w:t>5.5. Conclusions</w:t>
       </w:r>
-      <w:bookmarkEnd w:id="33"/>
+      <w:bookmarkEnd w:id="34"/>
     </w:p>
     <w:p/>
     <w:p>
@@ -5655,34 +5761,34 @@
       <w:pPr>
         <w:pStyle w:val="Heading1"/>
       </w:pPr>
-      <w:bookmarkStart w:id="34" w:name="_Toc21459669"/>
+      <w:bookmarkStart w:id="35" w:name="_Toc21459669"/>
       <w:r>
         <w:lastRenderedPageBreak/>
         <w:t>6. Conclusions and Future Work</w:t>
       </w:r>
-      <w:bookmarkEnd w:id="34"/>
+      <w:bookmarkEnd w:id="35"/>
     </w:p>
     <w:p/>
     <w:p>
       <w:pPr>
         <w:pStyle w:val="Heading2"/>
       </w:pPr>
-      <w:bookmarkStart w:id="35" w:name="_Toc21459670"/>
+      <w:bookmarkStart w:id="36" w:name="_Toc21459670"/>
       <w:r>
         <w:t>6.1. Introduction</w:t>
       </w:r>
-      <w:bookmarkEnd w:id="35"/>
+      <w:bookmarkEnd w:id="36"/>
     </w:p>
     <w:p/>
     <w:p>
       <w:pPr>
         <w:pStyle w:val="Heading2"/>
       </w:pPr>
-      <w:bookmarkStart w:id="36" w:name="_Toc21459671"/>
+      <w:bookmarkStart w:id="37" w:name="_Toc21459671"/>
       <w:r>
         <w:t>6.2. Conclusions</w:t>
       </w:r>
-      <w:bookmarkEnd w:id="36"/>
+      <w:bookmarkEnd w:id="37"/>
     </w:p>
     <w:p>
       <w:pPr>
@@ -5693,11 +5799,11 @@
       <w:pPr>
         <w:pStyle w:val="Heading2"/>
       </w:pPr>
-      <w:bookmarkStart w:id="37" w:name="_Toc21459672"/>
+      <w:bookmarkStart w:id="38" w:name="_Toc21459672"/>
       <w:r>
         <w:t>6.3. Future Work</w:t>
       </w:r>
-      <w:bookmarkEnd w:id="37"/>
+      <w:bookmarkEnd w:id="38"/>
     </w:p>
     <w:p/>
     <w:p>
@@ -5709,12 +5815,12 @@
       <w:pPr>
         <w:pStyle w:val="Heading1"/>
       </w:pPr>
-      <w:bookmarkStart w:id="38" w:name="_Toc21459673"/>
+      <w:bookmarkStart w:id="39" w:name="_Toc21459673"/>
       <w:r>
         <w:lastRenderedPageBreak/>
         <w:t>Bibliography</w:t>
       </w:r>
-      <w:bookmarkEnd w:id="38"/>
+      <w:bookmarkEnd w:id="39"/>
     </w:p>
     <w:p>
       <w:pPr>
@@ -6867,7 +6973,6 @@
   <w:style w:type="character" w:default="1" w:styleId="DefaultParagraphFont">
     <w:name w:val="Default Paragraph Font"/>
     <w:uiPriority w:val="1"/>
-    <w:semiHidden/>
     <w:unhideWhenUsed/>
   </w:style>
   <w:style w:type="table" w:default="1" w:styleId="TableNormal">
@@ -7437,7 +7542,7 @@
 </file>
 
 <file path=customXml/itemProps1.xml><?xml version="1.0" encoding="utf-8"?>
-<ds:datastoreItem xmlns:ds="http://schemas.openxmlformats.org/officeDocument/2006/customXml" ds:itemID="{017029F4-7D8D-491D-ABE1-82775ACAA22C}">
+<ds:datastoreItem xmlns:ds="http://schemas.openxmlformats.org/officeDocument/2006/customXml" ds:itemID="{A1D676C9-BA2C-4063-9AA5-D8695EA09916}">
   <ds:schemaRefs>
     <ds:schemaRef ds:uri="http://schemas.openxmlformats.org/officeDocument/2006/bibliography"/>
   </ds:schemaRefs>

</xml_diff>